<commit_message>
Agregado enlace a Trello, falta demo
</commit_message>
<xml_diff>
--- a/Informe_WorkTab.docx
+++ b/Informe_WorkTab.docx
@@ -785,6 +785,33 @@
           <w:u w:val="none"/>
         </w:rPr>
         <w:t xml:space="preserve">Repositorio: </w:t>
+      </w:r>
+      <w:r>
+        <w:rPr>
+          <w:rStyle w:val="EnlacedeInternet"/>
+          <w:u w:val="none"/>
+        </w:rPr>
+        <w:t>https://github.com/HectorSanchezLuque/PIdam2122verde/</w:t>
+      </w:r>
+    </w:p>
+    <w:p>
+      <w:pPr>
+        <w:pStyle w:val="Cuerpodetexto"/>
+        <w:numPr>
+          <w:ilvl w:val="0"/>
+          <w:numId w:val="5"/>
+        </w:numPr>
+        <w:bidi w:val="0"/>
+        <w:jc w:val="left"/>
+        <w:rPr>
+          <w:u w:val="none"/>
+        </w:rPr>
+      </w:pPr>
+      <w:r>
+        <w:rPr>
+          <w:u w:val="none"/>
+        </w:rPr>
+        <w:t xml:space="preserve">Base de datos: </w:t>
       </w:r>
       <w:hyperlink r:id="rId3">
         <w:r>
@@ -792,7 +819,7 @@
             <w:rStyle w:val="EnlacedeInternet"/>
             <w:u w:val="none"/>
           </w:rPr>
-          <w:t>https://github.com/HectorSanchezLuque/PIdam2122verde/</w:t>
+          <w:t>https://github.com/HectorSanchezLuque/PIdam2122verde/tree/bbdd/</w:t>
         </w:r>
       </w:hyperlink>
     </w:p>
@@ -813,7 +840,7 @@
         <w:rPr>
           <w:u w:val="none"/>
         </w:rPr>
-        <w:t>Base de datos: https://github.com/HectorSanchezLuque/PIdam2122verde/tree/bbdd/</w:t>
+        <w:t>Trello: https://trello.com/b/hDu1dvWZ/2122pl1damverde/</w:t>
       </w:r>
     </w:p>
     <w:p>

</xml_diff>

<commit_message>
Agregado link de la web, falta demo
</commit_message>
<xml_diff>
--- a/Informe_WorkTab.docx
+++ b/Informe_WorkTab.docx
@@ -11,11 +11,7 @@
       </w:pPr>
       <w:r>
         <w:rPr/>
-        <w:t xml:space="preserve">EQUIPO VERDE: </w:t>
-      </w:r>
-      <w:r>
-        <w:rPr/>
-        <w:t>WORKTAB</w:t>
+        <w:t>EQUIPO VERDE: WORKTAB</w:t>
       </w:r>
     </w:p>
     <w:p>
@@ -734,7 +730,17 @@
       </w:pPr>
       <w:r>
         <w:rPr/>
-        <w:t>Página web de WorkTab:</w:t>
+        <w:t>Página web de WorkTab: http://pi-grupo-</w:t>
+      </w:r>
+      <w:r>
+        <w:rPr>
+          <w:u w:val="none"/>
+        </w:rPr>
+        <w:t>verde.s3</w:t>
+      </w:r>
+      <w:r>
+        <w:rPr/>
+        <w:t>-website-us-east-1.amazonaws.com/</w:t>
       </w:r>
     </w:p>
     <w:p>

</xml_diff>